<commit_message>
Treats aliases with no band as referencing root band
</commit_message>
<xml_diff>
--- a/mailmerger-cmdline/src/test/resources/example/default-template.docx
+++ b/mailmerger-cmdline/src/test/resources/example/default-template.docx
@@ -51,25 +51,7 @@
               <w:rPr>
                 <w:b/>
               </w:rPr>
-              <w:t>${</w:t>
-            </w:r>
-            <w:r>
-              <w:rPr>
-                <w:b/>
-              </w:rPr>
-              <w:t>Root</w:t>
-            </w:r>
-            <w:r>
-              <w:rPr>
-                <w:b/>
-              </w:rPr>
-              <w:t>.</w:t>
-            </w:r>
-            <w:r>
-              <w:rPr>
-                <w:b/>
-              </w:rPr>
-              <w:t>value1}</w:t>
+              <w:t>${value1}</w:t>
             </w:r>
           </w:p>
         </w:tc>
@@ -99,25 +81,7 @@
               <w:rPr>
                 <w:u w:val="single"/>
               </w:rPr>
-              <w:t>${</w:t>
-            </w:r>
-            <w:r>
-              <w:rPr>
-                <w:u w:val="single"/>
-              </w:rPr>
-              <w:t>Root</w:t>
-            </w:r>
-            <w:r>
-              <w:rPr>
-                <w:u w:val="single"/>
-              </w:rPr>
-              <w:t>.</w:t>
-            </w:r>
-            <w:r>
-              <w:rPr>
-                <w:u w:val="single"/>
-              </w:rPr>
-              <w:t>value2}</w:t>
+              <w:t>${value2}</w:t>
             </w:r>
           </w:p>
         </w:tc>
@@ -147,19 +111,7 @@
               <w:rPr>
                 <w:i/>
               </w:rPr>
-              <w:t>${</w:t>
-            </w:r>
-            <w:r>
-              <w:rPr>
-                <w:i/>
-              </w:rPr>
-              <w:t>Root.</w:t>
-            </w:r>
-            <w:r>
-              <w:rPr>
-                <w:i/>
-              </w:rPr>
-              <w:t>value3}</w:t>
+              <w:t>${value3}</w:t>
             </w:r>
           </w:p>
         </w:tc>
@@ -170,7 +122,6 @@
             <w:tcW w:w="4505" w:type="dxa"/>
           </w:tcPr>
           <w:p>
-            <w:bookmarkStart w:id="0" w:name="_GoBack" w:colFirst="1" w:colLast="1"/>
             <w:r>
               <w:t>v</w:t>
             </w:r>
@@ -201,15 +152,8 @@
               </w:rPr>
               <w:t>${</w:t>
             </w:r>
-            <w:r>
-              <w:rPr>
-                <w:b/>
-                <w:i/>
-                <w:color w:val="A8D08D" w:themeColor="accent6" w:themeTint="99"/>
-                <w:highlight w:val="red"/>
-              </w:rPr>
-              <w:t>Root.</w:t>
-            </w:r>
+            <w:bookmarkStart w:id="0" w:name="_GoBack"/>
+            <w:bookmarkEnd w:id="0"/>
             <w:r>
               <w:rPr>
                 <w:b/>
@@ -222,7 +166,6 @@
           </w:p>
         </w:tc>
       </w:tr>
-      <w:bookmarkEnd w:id="0"/>
     </w:tbl>
     <w:p/>
     <w:sectPr>

</xml_diff>